<commit_message>
update picture upload function but haven't done yet
</commit_message>
<xml_diff>
--- a/PetCake Delight Requirements Document.docx
+++ b/PetCake Delight Requirements Document.docx
@@ -1428,7 +1428,7 @@
           <w:noProof/>
         </w:rPr>
         <w:drawing>
-          <wp:inline distT="0" distB="0" distL="0" distR="0" wp14:anchorId="0FD172FA" wp14:editId="15CAA90D">
+          <wp:inline distT="0" distB="0" distL="0" distR="0" wp14:anchorId="0FD172FA" wp14:editId="38A3C658">
             <wp:extent cx="5274310" cy="6951980"/>
             <wp:effectExtent l="0" t="0" r="2540" b="1270"/>
             <wp:docPr id="150880795" name="图片 1" descr="图示&#10;&#10;中度可信度描述已自动生成"/>
@@ -1496,7 +1496,7 @@
           <w:noProof/>
         </w:rPr>
         <w:drawing>
-          <wp:inline distT="0" distB="0" distL="0" distR="0" wp14:anchorId="49DA7557" wp14:editId="6ED8FF65">
+          <wp:inline distT="0" distB="0" distL="0" distR="0" wp14:anchorId="49DA7557" wp14:editId="1F0FB51C">
             <wp:extent cx="5274310" cy="6951980"/>
             <wp:effectExtent l="0" t="0" r="2540" b="1270"/>
             <wp:docPr id="856112646" name="图片 2" descr="图片包含 图示&#10;&#10;描述已自动生成"/>
@@ -1606,7 +1606,7 @@
           <w:noProof/>
         </w:rPr>
         <w:drawing>
-          <wp:inline distT="0" distB="0" distL="0" distR="0" wp14:anchorId="05F95351" wp14:editId="6543A334">
+          <wp:inline distT="0" distB="0" distL="0" distR="0" wp14:anchorId="05F95351" wp14:editId="23F23CB5">
             <wp:extent cx="5274310" cy="6951980"/>
             <wp:effectExtent l="0" t="0" r="2540" b="1270"/>
             <wp:docPr id="1212669195" name="图片 3" descr="图形用户界面, 文本, 应用程序&#10;&#10;描述已自动生成"/>
@@ -1707,7 +1707,7 @@
           <w:noProof/>
         </w:rPr>
         <w:drawing>
-          <wp:inline distT="0" distB="0" distL="0" distR="0" wp14:anchorId="583AC68C" wp14:editId="4ED8911B">
+          <wp:inline distT="0" distB="0" distL="0" distR="0" wp14:anchorId="583AC68C" wp14:editId="29CFCCD8">
             <wp:extent cx="5274310" cy="6951980"/>
             <wp:effectExtent l="0" t="0" r="2540" b="1270"/>
             <wp:docPr id="1700816840" name="图片 7" descr="图形用户界面&#10;&#10;描述已自动生成"/>
@@ -1761,7 +1761,7 @@
           <w:noProof/>
         </w:rPr>
         <w:drawing>
-          <wp:inline distT="0" distB="0" distL="0" distR="0" wp14:anchorId="6093A179" wp14:editId="6200AC22">
+          <wp:inline distT="0" distB="0" distL="0" distR="0" wp14:anchorId="6093A179" wp14:editId="077B8CA8">
             <wp:extent cx="5274310" cy="6951980"/>
             <wp:effectExtent l="0" t="0" r="2540" b="1270"/>
             <wp:docPr id="596375667" name="图片 4" descr="图形用户界面, 应用程序&#10;&#10;描述已自动生成"/>
@@ -1870,7 +1870,7 @@
           <w:noProof/>
         </w:rPr>
         <w:drawing>
-          <wp:inline distT="0" distB="0" distL="0" distR="0" wp14:anchorId="1548EAB9" wp14:editId="0402298D">
+          <wp:inline distT="0" distB="0" distL="0" distR="0" wp14:anchorId="1548EAB9" wp14:editId="59B17252">
             <wp:extent cx="5274310" cy="6951980"/>
             <wp:effectExtent l="0" t="0" r="2540" b="1270"/>
             <wp:docPr id="2060451307" name="图片 5" descr="文本&#10;&#10;中度可信度描述已自动生成"/>
@@ -1969,7 +1969,7 @@
           <w:noProof/>
         </w:rPr>
         <w:drawing>
-          <wp:inline distT="0" distB="0" distL="0" distR="0" wp14:anchorId="51A2D110" wp14:editId="11DDC603">
+          <wp:inline distT="0" distB="0" distL="0" distR="0" wp14:anchorId="51A2D110" wp14:editId="1FFD7656">
             <wp:extent cx="5274310" cy="6951980"/>
             <wp:effectExtent l="0" t="0" r="2540" b="1270"/>
             <wp:docPr id="1510192655" name="图片 6" descr="文本&#10;&#10;中度可信度描述已自动生成"/>
@@ -2062,7 +2062,7 @@
           <w:noProof/>
         </w:rPr>
         <w:drawing>
-          <wp:inline distT="0" distB="0" distL="0" distR="0" wp14:anchorId="1E544020" wp14:editId="03593F4B">
+          <wp:inline distT="0" distB="0" distL="0" distR="0" wp14:anchorId="1E544020" wp14:editId="69BA0277">
             <wp:extent cx="5274310" cy="6951980"/>
             <wp:effectExtent l="0" t="0" r="2540" b="1270"/>
             <wp:docPr id="2031352093" name="图片 10" descr="图形用户界面, 图表&#10;&#10;描述已自动生成"/>
@@ -2224,7 +2224,7 @@
           <w:noProof/>
         </w:rPr>
         <w:drawing>
-          <wp:inline distT="0" distB="0" distL="0" distR="0" wp14:anchorId="1FC29D8B" wp14:editId="0DA4B8FB">
+          <wp:inline distT="0" distB="0" distL="0" distR="0" wp14:anchorId="1FC29D8B" wp14:editId="25452C1C">
             <wp:extent cx="5274310" cy="6951980"/>
             <wp:effectExtent l="0" t="0" r="2540" b="1270"/>
             <wp:docPr id="1353254950" name="图片 9" descr="图形用户界面&#10;&#10;描述已自动生成"/>
@@ -2386,7 +2386,7 @@
           <w:noProof/>
         </w:rPr>
         <w:drawing>
-          <wp:inline distT="0" distB="0" distL="0" distR="0" wp14:anchorId="3645C252" wp14:editId="3212932B">
+          <wp:inline distT="0" distB="0" distL="0" distR="0" wp14:anchorId="3645C252" wp14:editId="634D3DB5">
             <wp:extent cx="5274310" cy="6951980"/>
             <wp:effectExtent l="0" t="0" r="2540" b="1270"/>
             <wp:docPr id="1892457298" name="图片 8" descr="图形用户界面&#10;&#10;描述已自动生成"/>
@@ -2560,7 +2560,7 @@
           <w:noProof/>
         </w:rPr>
         <w:drawing>
-          <wp:inline distT="0" distB="0" distL="0" distR="0" wp14:anchorId="6FECDAFE" wp14:editId="0468585D">
+          <wp:inline distT="0" distB="0" distL="0" distR="0" wp14:anchorId="6FECDAFE" wp14:editId="669E55C4">
             <wp:extent cx="5274310" cy="6951980"/>
             <wp:effectExtent l="0" t="0" r="2540" b="1270"/>
             <wp:docPr id="269646934" name="图片 11" descr="图形用户界面, 应用程序&#10;&#10;描述已自动生成"/>
@@ -4332,11 +4332,13 @@
         </w:numPr>
         <w:rPr>
           <w:rFonts w:ascii="Arial" w:hAnsi="Arial" w:cs="Arial"/>
-        </w:rPr>
-      </w:pPr>
-      <w:r>
-        <w:rPr>
-          <w:rFonts w:ascii="Arial" w:hAnsi="Arial" w:cs="Arial"/>
+          <w:strike/>
+        </w:rPr>
+      </w:pPr>
+      <w:r>
+        <w:rPr>
+          <w:rFonts w:ascii="Arial" w:hAnsi="Arial" w:cs="Arial"/>
+          <w:strike/>
         </w:rPr>
         <w:t xml:space="preserve">As a Shopper, I want to use a contact form to inquire about orders. </w:t>
       </w:r>
@@ -4491,11 +4493,13 @@
         </w:numPr>
         <w:rPr>
           <w:rFonts w:ascii="Arial" w:hAnsi="Arial" w:cs="Arial"/>
-        </w:rPr>
-      </w:pPr>
-      <w:r>
-        <w:rPr>
-          <w:rFonts w:ascii="Arial" w:hAnsi="Arial" w:cs="Arial"/>
+          <w:strike/>
+        </w:rPr>
+      </w:pPr>
+      <w:r>
+        <w:rPr>
+          <w:rFonts w:ascii="Arial" w:hAnsi="Arial" w:cs="Arial"/>
+          <w:strike/>
         </w:rPr>
         <w:t>As a Shopper, I want to upload a pet photo with my order so that I can personalize the cake further. (6 hours)</w:t>
       </w:r>
@@ -5317,12 +5321,14 @@
         </w:numPr>
         <w:rPr>
           <w:rFonts w:ascii="Arial" w:hAnsi="Arial" w:cs="Arial"/>
+          <w:strike/>
         </w:rPr>
       </w:pPr>
       <w:r>
         <w:rPr>
           <w:rStyle w:val="a4"/>
           <w:rFonts w:ascii="Arial" w:hAnsi="Arial" w:cs="Arial"/>
+          <w:strike/>
         </w:rPr>
         <w:t>As a Shopper, I want to view my order history so that I can see my previous purchases.</w:t>
       </w:r>
@@ -5380,12 +5386,14 @@
         </w:numPr>
         <w:rPr>
           <w:rFonts w:ascii="Arial" w:hAnsi="Arial" w:cs="Arial"/>
+          <w:strike/>
         </w:rPr>
       </w:pPr>
       <w:r>
         <w:rPr>
           <w:rStyle w:val="a4"/>
           <w:rFonts w:ascii="Arial" w:hAnsi="Arial" w:cs="Arial"/>
+          <w:strike/>
         </w:rPr>
         <w:t xml:space="preserve">As a Shopper, </w:t>
       </w:r>
@@ -5393,6 +5401,7 @@
         <w:rPr>
           <w:rStyle w:val="a4"/>
           <w:rFonts w:ascii="Arial" w:hAnsi="Arial" w:cs="Arial"/>
+          <w:strike/>
         </w:rPr>
         <w:t>I want to search for products by name or keywords so that I can quickly locate specific items.</w:t>
       </w:r>
@@ -5406,6 +5415,7 @@
         </w:numPr>
         <w:rPr>
           <w:rFonts w:ascii="Arial" w:hAnsi="Arial" w:cs="Arial"/>
+          <w:strike/>
           <w:sz w:val="22"/>
           <w:szCs w:val="22"/>
         </w:rPr>
@@ -5413,6 +5423,7 @@
       <w:r>
         <w:rPr>
           <w:rFonts w:ascii="Arial" w:hAnsi="Arial" w:cs="Arial"/>
+          <w:strike/>
           <w:sz w:val="22"/>
           <w:szCs w:val="22"/>
         </w:rPr>
@@ -5421,6 +5432,7 @@
       <w:r>
         <w:rPr>
           <w:rFonts w:ascii="Arial" w:hAnsi="Arial" w:cs="Arial"/>
+          <w:strike/>
           <w:sz w:val="22"/>
           <w:szCs w:val="22"/>
         </w:rPr>
@@ -5429,52 +5441,49 @@
       <w:r>
         <w:rPr>
           <w:rFonts w:ascii="Arial" w:hAnsi="Arial" w:cs="Arial"/>
+          <w:strike/>
           <w:sz w:val="22"/>
           <w:szCs w:val="22"/>
         </w:rPr>
-        <w:t>Configure WooCommerce search, customize search bar, style,</w:t>
-      </w:r>
-      <w:r>
-        <w:rPr>
-          <w:rFonts w:ascii="Arial" w:hAnsi="Arial" w:cs="Arial"/>
+        <w:t xml:space="preserve">Configure WooCommerce search, customize search bar, style, </w:t>
+      </w:r>
+      <w:r>
+        <w:rPr>
+          <w:rFonts w:ascii="Arial" w:hAnsi="Arial" w:cs="Arial"/>
+          <w:strike/>
           <w:sz w:val="22"/>
           <w:szCs w:val="22"/>
         </w:rPr>
-        <w:t xml:space="preserve"> </w:t>
-      </w:r>
-      <w:r>
-        <w:rPr>
-          <w:rFonts w:ascii="Arial" w:hAnsi="Arial" w:cs="Arial"/>
+        <w:t>test</w:t>
+      </w:r>
+      <w:r>
+        <w:rPr>
+          <w:rFonts w:ascii="Arial" w:hAnsi="Arial" w:cs="Arial"/>
+          <w:strike/>
           <w:sz w:val="22"/>
           <w:szCs w:val="22"/>
         </w:rPr>
-        <w:t>test</w:t>
-      </w:r>
-      <w:r>
-        <w:rPr>
-          <w:rFonts w:ascii="Arial" w:hAnsi="Arial" w:cs="Arial"/>
+        <w:t>.</w:t>
+      </w:r>
+    </w:p>
+    <w:p>
+      <w:pPr>
+        <w:pStyle w:val="a3"/>
+        <w:numPr>
+          <w:ilvl w:val="1"/>
+          <w:numId w:val="25"/>
+        </w:numPr>
+        <w:rPr>
+          <w:rFonts w:ascii="Arial" w:hAnsi="Arial" w:cs="Arial"/>
+          <w:strike/>
           <w:sz w:val="22"/>
           <w:szCs w:val="22"/>
         </w:rPr>
-        <w:t>.</w:t>
-      </w:r>
-    </w:p>
-    <w:p>
-      <w:pPr>
-        <w:pStyle w:val="a3"/>
-        <w:numPr>
-          <w:ilvl w:val="1"/>
-          <w:numId w:val="25"/>
-        </w:numPr>
-        <w:rPr>
-          <w:rFonts w:ascii="Arial" w:hAnsi="Arial" w:cs="Arial"/>
-          <w:sz w:val="22"/>
-          <w:szCs w:val="22"/>
-        </w:rPr>
-      </w:pPr>
-      <w:r>
-        <w:rPr>
-          <w:rFonts w:ascii="Arial" w:hAnsi="Arial" w:cs="Arial"/>
+      </w:pPr>
+      <w:r>
+        <w:rPr>
+          <w:rFonts w:ascii="Arial" w:hAnsi="Arial" w:cs="Arial"/>
+          <w:strike/>
           <w:sz w:val="22"/>
           <w:szCs w:val="22"/>
         </w:rPr>

</xml_diff>